<commit_message>
Ignore docs and pdf
</commit_message>
<xml_diff>
--- a/Lab2_sort(insert+merge)/Lab_2_Report.docx
+++ b/Lab2_sort(insert+merge)/Lab_2_Report.docx
@@ -2291,7 +2291,22 @@
         <w:t>Fig 4</w:t>
       </w:r>
       <w:r>
-        <w:t>: Test cases for Linear search and Binary Search</w:t>
+        <w:t xml:space="preserve">: Test cases for </w:t>
+      </w:r>
+      <w:r>
+        <w:t>Insertion sort</w:t>
+      </w:r>
+      <w:r>
+        <w:t xml:space="preserve"> and </w:t>
+      </w:r>
+      <w:r>
+        <w:t>Merge</w:t>
+      </w:r>
+      <w:r>
+        <w:t xml:space="preserve"> </w:t>
+      </w:r>
+      <w:r>
+        <w:t>Sort</w:t>
       </w:r>
     </w:p>
     <w:p>
@@ -3100,7 +3115,7 @@
         <w:rPr>
           <w:noProof/>
         </w:rPr>
-        <w:t>1</w:t>
+        <w:t>4</w:t>
       </w:r>
     </w:fldSimple>
   </w:p>

</xml_diff>